<commit_message>
Modified member docs p3
</commit_message>
<xml_diff>
--- a/Int-Proxy/Members.docx
+++ b/Int-Proxy/Members.docx
@@ -73,13 +73,41 @@
         </w:rPr>
         <w:t xml:space="preserve"> </w:t>
       </w:r>
-      <w:r>
-        <w:rPr>
-          <w:rFonts w:ascii="Segoe UI" w:hAnsi="Segoe UI" w:cs="Segoe UI"/>
-          <w:sz w:val="30"/>
-          <w:szCs w:val="30"/>
-        </w:rPr>
-        <w:t>Celis, Monalenne Joy</w:t>
+      <w:proofErr w:type="spellStart"/>
+      <w:r>
+        <w:rPr>
+          <w:rFonts w:ascii="Segoe UI" w:hAnsi="Segoe UI" w:cs="Segoe UI"/>
+          <w:sz w:val="30"/>
+          <w:szCs w:val="30"/>
+        </w:rPr>
+        <w:t>Celis</w:t>
+      </w:r>
+      <w:proofErr w:type="spellEnd"/>
+      <w:r>
+        <w:rPr>
+          <w:rFonts w:ascii="Segoe UI" w:hAnsi="Segoe UI" w:cs="Segoe UI"/>
+          <w:sz w:val="30"/>
+          <w:szCs w:val="30"/>
+        </w:rPr>
+        <w:t xml:space="preserve">, </w:t>
+      </w:r>
+      <w:proofErr w:type="spellStart"/>
+      <w:r>
+        <w:rPr>
+          <w:rFonts w:ascii="Segoe UI" w:hAnsi="Segoe UI" w:cs="Segoe UI"/>
+          <w:sz w:val="30"/>
+          <w:szCs w:val="30"/>
+        </w:rPr>
+        <w:t>Monalenne</w:t>
+      </w:r>
+      <w:proofErr w:type="spellEnd"/>
+      <w:r>
+        <w:rPr>
+          <w:rFonts w:ascii="Segoe UI" w:hAnsi="Segoe UI" w:cs="Segoe UI"/>
+          <w:sz w:val="30"/>
+          <w:szCs w:val="30"/>
+        </w:rPr>
+        <w:t xml:space="preserve"> Joy</w:t>
       </w:r>
     </w:p>
     <w:p>
@@ -247,14 +275,25 @@
         </w:rPr>
         <w:t xml:space="preserve"> </w:t>
       </w:r>
-      <w:r>
-        <w:rPr>
-          <w:rFonts w:ascii="Segoe UI" w:hAnsi="Segoe UI" w:cs="Segoe UI"/>
-          <w:kern w:val="0"/>
-          <w:sz w:val="30"/>
-          <w:szCs w:val="30"/>
-        </w:rPr>
-        <w:t>Risare, Nicole</w:t>
+      <w:proofErr w:type="spellStart"/>
+      <w:r>
+        <w:rPr>
+          <w:rFonts w:ascii="Segoe UI" w:hAnsi="Segoe UI" w:cs="Segoe UI"/>
+          <w:kern w:val="0"/>
+          <w:sz w:val="30"/>
+          <w:szCs w:val="30"/>
+        </w:rPr>
+        <w:t>Risare</w:t>
+      </w:r>
+      <w:proofErr w:type="spellEnd"/>
+      <w:r>
+        <w:rPr>
+          <w:rFonts w:ascii="Segoe UI" w:hAnsi="Segoe UI" w:cs="Segoe UI"/>
+          <w:kern w:val="0"/>
+          <w:sz w:val="30"/>
+          <w:szCs w:val="30"/>
+        </w:rPr>
+        <w:t>, Nicole</w:t>
       </w:r>
     </w:p>
     <w:p>
@@ -327,86 +366,97 @@
         </w:rPr>
         <w:t>5.</w:t>
       </w:r>
-    </w:p>
-    <w:p>
-      <w:pPr>
-        <w:widowControl w:val="0"/>
-        <w:autoSpaceDE w:val="0"/>
-        <w:autoSpaceDN w:val="0"/>
-        <w:adjustRightInd w:val="0"/>
-        <w:spacing w:after="0" w:line="240" w:lineRule="auto"/>
-        <w:rPr>
-          <w:rFonts w:ascii="Segoe UI" w:hAnsi="Segoe UI" w:cs="Segoe UI"/>
-          <w:color w:val="000000"/>
-          <w:kern w:val="0"/>
-          <w:sz w:val="30"/>
-          <w:szCs w:val="30"/>
-        </w:rPr>
-      </w:pPr>
-    </w:p>
-    <w:p>
-      <w:pPr>
-        <w:widowControl w:val="0"/>
-        <w:autoSpaceDE w:val="0"/>
-        <w:autoSpaceDN w:val="0"/>
-        <w:adjustRightInd w:val="0"/>
-        <w:spacing w:after="0" w:line="240" w:lineRule="auto"/>
-        <w:rPr>
-          <w:rFonts w:ascii="Segoe UI" w:hAnsi="Segoe UI" w:cs="Segoe UI"/>
-          <w:color w:val="000000"/>
-          <w:kern w:val="0"/>
-          <w:sz w:val="30"/>
-          <w:szCs w:val="30"/>
-        </w:rPr>
-      </w:pPr>
-    </w:p>
-    <w:p>
-      <w:pPr>
-        <w:widowControl w:val="0"/>
-        <w:autoSpaceDE w:val="0"/>
-        <w:autoSpaceDN w:val="0"/>
-        <w:adjustRightInd w:val="0"/>
-        <w:spacing w:after="0" w:line="240" w:lineRule="auto"/>
-        <w:rPr>
-          <w:rFonts w:ascii="Segoe UI" w:hAnsi="Segoe UI" w:cs="Segoe UI"/>
-          <w:color w:val="000000"/>
-          <w:kern w:val="0"/>
-          <w:sz w:val="30"/>
-          <w:szCs w:val="30"/>
-        </w:rPr>
-      </w:pPr>
-    </w:p>
-    <w:p>
-      <w:pPr>
-        <w:widowControl w:val="0"/>
-        <w:autoSpaceDE w:val="0"/>
-        <w:autoSpaceDN w:val="0"/>
-        <w:adjustRightInd w:val="0"/>
-        <w:spacing w:after="0" w:line="240" w:lineRule="auto"/>
-        <w:rPr>
-          <w:rFonts w:ascii="Segoe UI" w:hAnsi="Segoe UI" w:cs="Segoe UI"/>
-          <w:color w:val="000000"/>
-          <w:kern w:val="0"/>
-          <w:sz w:val="30"/>
-          <w:szCs w:val="30"/>
-        </w:rPr>
-      </w:pPr>
-    </w:p>
-    <w:p>
-      <w:pPr>
-        <w:widowControl w:val="0"/>
-        <w:autoSpaceDE w:val="0"/>
-        <w:autoSpaceDN w:val="0"/>
-        <w:adjustRightInd w:val="0"/>
-        <w:spacing w:after="0" w:line="240" w:lineRule="auto"/>
-        <w:rPr>
-          <w:rFonts w:ascii="Segoe UI" w:hAnsi="Segoe UI" w:cs="Segoe UI"/>
-          <w:color w:val="000000"/>
-          <w:kern w:val="0"/>
-          <w:sz w:val="30"/>
-          <w:szCs w:val="30"/>
-        </w:rPr>
-      </w:pPr>
+      <w:r>
+        <w:rPr>
+          <w:rFonts w:ascii="Segoe UI" w:hAnsi="Segoe UI" w:cs="Segoe UI"/>
+          <w:color w:val="000000"/>
+          <w:kern w:val="0"/>
+          <w:sz w:val="30"/>
+          <w:szCs w:val="30"/>
+        </w:rPr>
+        <w:t>GitMona</w:t>
+      </w:r>
+    </w:p>
+    <w:p>
+      <w:pPr>
+        <w:widowControl w:val="0"/>
+        <w:autoSpaceDE w:val="0"/>
+        <w:autoSpaceDN w:val="0"/>
+        <w:adjustRightInd w:val="0"/>
+        <w:spacing w:after="0" w:line="240" w:lineRule="auto"/>
+        <w:rPr>
+          <w:rFonts w:ascii="Segoe UI" w:hAnsi="Segoe UI" w:cs="Segoe UI"/>
+          <w:color w:val="000000"/>
+          <w:kern w:val="0"/>
+          <w:sz w:val="30"/>
+          <w:szCs w:val="30"/>
+        </w:rPr>
+      </w:pPr>
+    </w:p>
+    <w:p>
+      <w:pPr>
+        <w:widowControl w:val="0"/>
+        <w:autoSpaceDE w:val="0"/>
+        <w:autoSpaceDN w:val="0"/>
+        <w:adjustRightInd w:val="0"/>
+        <w:spacing w:after="0" w:line="240" w:lineRule="auto"/>
+        <w:rPr>
+          <w:rFonts w:ascii="Segoe UI" w:hAnsi="Segoe UI" w:cs="Segoe UI"/>
+          <w:color w:val="000000"/>
+          <w:kern w:val="0"/>
+          <w:sz w:val="30"/>
+          <w:szCs w:val="30"/>
+        </w:rPr>
+      </w:pPr>
+    </w:p>
+    <w:p>
+      <w:pPr>
+        <w:widowControl w:val="0"/>
+        <w:autoSpaceDE w:val="0"/>
+        <w:autoSpaceDN w:val="0"/>
+        <w:adjustRightInd w:val="0"/>
+        <w:spacing w:after="0" w:line="240" w:lineRule="auto"/>
+        <w:rPr>
+          <w:rFonts w:ascii="Segoe UI" w:hAnsi="Segoe UI" w:cs="Segoe UI"/>
+          <w:color w:val="000000"/>
+          <w:kern w:val="0"/>
+          <w:sz w:val="30"/>
+          <w:szCs w:val="30"/>
+        </w:rPr>
+      </w:pPr>
+    </w:p>
+    <w:p>
+      <w:pPr>
+        <w:widowControl w:val="0"/>
+        <w:autoSpaceDE w:val="0"/>
+        <w:autoSpaceDN w:val="0"/>
+        <w:adjustRightInd w:val="0"/>
+        <w:spacing w:after="0" w:line="240" w:lineRule="auto"/>
+        <w:rPr>
+          <w:rFonts w:ascii="Segoe UI" w:hAnsi="Segoe UI" w:cs="Segoe UI"/>
+          <w:color w:val="000000"/>
+          <w:kern w:val="0"/>
+          <w:sz w:val="30"/>
+          <w:szCs w:val="30"/>
+        </w:rPr>
+      </w:pPr>
+    </w:p>
+    <w:p>
+      <w:pPr>
+        <w:widowControl w:val="0"/>
+        <w:autoSpaceDE w:val="0"/>
+        <w:autoSpaceDN w:val="0"/>
+        <w:adjustRightInd w:val="0"/>
+        <w:spacing w:after="0" w:line="240" w:lineRule="auto"/>
+        <w:rPr>
+          <w:rFonts w:ascii="Segoe UI" w:hAnsi="Segoe UI" w:cs="Segoe UI"/>
+          <w:color w:val="000000"/>
+          <w:kern w:val="0"/>
+          <w:sz w:val="30"/>
+          <w:szCs w:val="30"/>
+        </w:rPr>
+      </w:pPr>
+      <w:bookmarkStart w:id="0" w:name="OLE_LINK1"/>
       <w:r>
         <w:rPr>
           <w:rFonts w:ascii="Segoe UI" w:hAnsi="Segoe UI" w:cs="Segoe UI"/>
@@ -417,7 +467,70 @@
         </w:rPr>
         <w:t xml:space="preserve">Define Int-Proxy in Software Application: </w:t>
       </w:r>
-    </w:p>
+      <w:r>
+        <w:rPr>
+          <w:rFonts w:ascii="Nunito" w:hAnsi="Nunito"/>
+          <w:color w:val="273239"/>
+          <w:spacing w:val="2"/>
+          <w:sz w:val="27"/>
+          <w:szCs w:val="27"/>
+          <w:bdr w:val="none" w:sz="0" w:space="0" w:color="auto" w:frame="1"/>
+          <w:shd w:val="clear" w:color="auto" w:fill="FFFFFF"/>
+        </w:rPr>
+        <w:t>Design Patterns are an essential part of software engineering, offering proven solutions to common problems encountered during software development. One such pattern is the </w:t>
+      </w:r>
+      <w:r>
+        <w:rPr>
+          <w:rStyle w:val="Strong"/>
+          <w:rFonts w:ascii="Nunito" w:hAnsi="Nunito"/>
+          <w:color w:val="273239"/>
+          <w:spacing w:val="2"/>
+          <w:sz w:val="27"/>
+          <w:szCs w:val="27"/>
+          <w:bdr w:val="none" w:sz="0" w:space="0" w:color="auto" w:frame="1"/>
+          <w:shd w:val="clear" w:color="auto" w:fill="FFFFFF"/>
+        </w:rPr>
+        <w:t>Proxy Pattern.</w:t>
+      </w:r>
+      <w:r>
+        <w:rPr>
+          <w:rFonts w:ascii="Nunito" w:hAnsi="Nunito"/>
+          <w:color w:val="273239"/>
+          <w:spacing w:val="2"/>
+          <w:sz w:val="27"/>
+          <w:szCs w:val="27"/>
+          <w:bdr w:val="none" w:sz="0" w:space="0" w:color="auto" w:frame="1"/>
+          <w:shd w:val="clear" w:color="auto" w:fill="FFFFFF"/>
+        </w:rPr>
+        <w:t> The </w:t>
+      </w:r>
+      <w:r>
+        <w:rPr>
+          <w:rStyle w:val="Strong"/>
+          <w:rFonts w:ascii="Nunito" w:hAnsi="Nunito"/>
+          <w:color w:val="273239"/>
+          <w:spacing w:val="2"/>
+          <w:sz w:val="27"/>
+          <w:szCs w:val="27"/>
+          <w:bdr w:val="none" w:sz="0" w:space="0" w:color="auto" w:frame="1"/>
+          <w:shd w:val="clear" w:color="auto" w:fill="FFFFFF"/>
+        </w:rPr>
+        <w:t>Proxy Pattern</w:t>
+      </w:r>
+      <w:r>
+        <w:rPr>
+          <w:rFonts w:ascii="Nunito" w:hAnsi="Nunito"/>
+          <w:color w:val="273239"/>
+          <w:spacing w:val="2"/>
+          <w:sz w:val="27"/>
+          <w:szCs w:val="27"/>
+          <w:bdr w:val="none" w:sz="0" w:space="0" w:color="auto" w:frame="1"/>
+          <w:shd w:val="clear" w:color="auto" w:fill="FFFFFF"/>
+        </w:rPr>
+        <w:t> is a structural design pattern that provides a surrogate or placeholder for another object, allowing you to control access to it. This pattern can be particularly useful in situations where you need to add an extra layer of control, lazy loading, or remote access to objects.</w:t>
+      </w:r>
+    </w:p>
+    <w:bookmarkEnd w:id="0"/>
     <w:p>
       <w:pPr>
         <w:widowControl w:val="0"/>
@@ -568,13 +681,57 @@
     <w:lsdException w:name="HTML Sample" w:semiHidden="1" w:unhideWhenUsed="1"/>
     <w:lsdException w:name="HTML Typewriter" w:semiHidden="1" w:unhideWhenUsed="1"/>
     <w:lsdException w:name="HTML Variable" w:semiHidden="1" w:unhideWhenUsed="1"/>
+    <w:lsdException w:name="Normal Table" w:semiHidden="1" w:unhideWhenUsed="1"/>
     <w:lsdException w:name="annotation subject" w:semiHidden="1" w:unhideWhenUsed="1"/>
     <w:lsdException w:name="No List" w:semiHidden="1" w:unhideWhenUsed="1"/>
     <w:lsdException w:name="Outline List 1" w:semiHidden="1" w:unhideWhenUsed="1"/>
     <w:lsdException w:name="Outline List 2" w:semiHidden="1" w:unhideWhenUsed="1"/>
     <w:lsdException w:name="Outline List 3" w:semiHidden="1" w:unhideWhenUsed="1"/>
+    <w:lsdException w:name="Table Simple 1" w:semiHidden="1" w:unhideWhenUsed="1"/>
+    <w:lsdException w:name="Table Simple 2" w:semiHidden="1" w:unhideWhenUsed="1"/>
+    <w:lsdException w:name="Table Simple 3" w:semiHidden="1" w:unhideWhenUsed="1"/>
+    <w:lsdException w:name="Table Classic 1" w:semiHidden="1" w:unhideWhenUsed="1"/>
+    <w:lsdException w:name="Table Classic 2" w:semiHidden="1" w:unhideWhenUsed="1"/>
+    <w:lsdException w:name="Table Classic 3" w:semiHidden="1" w:unhideWhenUsed="1"/>
+    <w:lsdException w:name="Table Classic 4" w:semiHidden="1" w:unhideWhenUsed="1"/>
+    <w:lsdException w:name="Table Colorful 1" w:semiHidden="1" w:unhideWhenUsed="1"/>
+    <w:lsdException w:name="Table Colorful 2" w:semiHidden="1" w:unhideWhenUsed="1"/>
+    <w:lsdException w:name="Table Colorful 3" w:semiHidden="1" w:unhideWhenUsed="1"/>
+    <w:lsdException w:name="Table Columns 1" w:semiHidden="1" w:unhideWhenUsed="1"/>
+    <w:lsdException w:name="Table Columns 2" w:semiHidden="1" w:unhideWhenUsed="1"/>
+    <w:lsdException w:name="Table Columns 3" w:semiHidden="1" w:unhideWhenUsed="1"/>
+    <w:lsdException w:name="Table Columns 4" w:semiHidden="1" w:unhideWhenUsed="1"/>
+    <w:lsdException w:name="Table Columns 5" w:semiHidden="1" w:unhideWhenUsed="1"/>
+    <w:lsdException w:name="Table Grid 1" w:semiHidden="1" w:unhideWhenUsed="1"/>
+    <w:lsdException w:name="Table Grid 2" w:semiHidden="1" w:unhideWhenUsed="1"/>
+    <w:lsdException w:name="Table Grid 3" w:semiHidden="1" w:unhideWhenUsed="1"/>
+    <w:lsdException w:name="Table Grid 4" w:semiHidden="1" w:unhideWhenUsed="1"/>
+    <w:lsdException w:name="Table Grid 5" w:semiHidden="1" w:unhideWhenUsed="1"/>
+    <w:lsdException w:name="Table Grid 6" w:semiHidden="1" w:unhideWhenUsed="1"/>
+    <w:lsdException w:name="Table Grid 7" w:semiHidden="1" w:unhideWhenUsed="1"/>
+    <w:lsdException w:name="Table Grid 8" w:semiHidden="1" w:unhideWhenUsed="1"/>
+    <w:lsdException w:name="Table List 1" w:semiHidden="1" w:unhideWhenUsed="1"/>
+    <w:lsdException w:name="Table List 2" w:semiHidden="1" w:unhideWhenUsed="1"/>
+    <w:lsdException w:name="Table List 3" w:semiHidden="1" w:unhideWhenUsed="1"/>
+    <w:lsdException w:name="Table List 4" w:semiHidden="1" w:unhideWhenUsed="1"/>
+    <w:lsdException w:name="Table List 5" w:semiHidden="1" w:unhideWhenUsed="1"/>
+    <w:lsdException w:name="Table List 6" w:semiHidden="1" w:unhideWhenUsed="1"/>
+    <w:lsdException w:name="Table List 7" w:semiHidden="1" w:unhideWhenUsed="1"/>
+    <w:lsdException w:name="Table List 8" w:semiHidden="1" w:unhideWhenUsed="1"/>
+    <w:lsdException w:name="Table 3D effects 1" w:semiHidden="1" w:unhideWhenUsed="1"/>
+    <w:lsdException w:name="Table 3D effects 2" w:semiHidden="1" w:unhideWhenUsed="1"/>
+    <w:lsdException w:name="Table 3D effects 3" w:semiHidden="1" w:unhideWhenUsed="1"/>
+    <w:lsdException w:name="Table Contemporary" w:semiHidden="1" w:unhideWhenUsed="1"/>
+    <w:lsdException w:name="Table Elegant" w:semiHidden="1" w:unhideWhenUsed="1"/>
+    <w:lsdException w:name="Table Professional" w:semiHidden="1" w:unhideWhenUsed="1"/>
+    <w:lsdException w:name="Table Subtle 1" w:semiHidden="1" w:unhideWhenUsed="1"/>
+    <w:lsdException w:name="Table Subtle 2" w:semiHidden="1" w:unhideWhenUsed="1"/>
+    <w:lsdException w:name="Table Web 1" w:semiHidden="1" w:unhideWhenUsed="1"/>
+    <w:lsdException w:name="Table Web 2" w:semiHidden="1" w:unhideWhenUsed="1"/>
+    <w:lsdException w:name="Table Web 3" w:semiHidden="1" w:unhideWhenUsed="1"/>
     <w:lsdException w:name="Balloon Text" w:semiHidden="1" w:unhideWhenUsed="1"/>
     <w:lsdException w:name="Table Grid" w:uiPriority="39"/>
+    <w:lsdException w:name="Table Theme" w:semiHidden="1" w:unhideWhenUsed="1"/>
     <w:lsdException w:name="Placeholder Text" w:semiHidden="1"/>
     <w:lsdException w:name="No Spacing" w:uiPriority="1" w:qFormat="1"/>
     <w:lsdException w:name="Light Shading" w:uiPriority="60"/>
@@ -850,6 +1007,17 @@
       <w:kern w:val="0"/>
       <w:sz w:val="24"/>
       <w:szCs w:val="24"/>
+    </w:rPr>
+  </w:style>
+  <w:style w:type="character" w:styleId="Strong">
+    <w:name w:val="Strong"/>
+    <w:basedOn w:val="DefaultParagraphFont"/>
+    <w:uiPriority w:val="22"/>
+    <w:qFormat/>
+    <w:rsid w:val="00FC1C85"/>
+    <w:rPr>
+      <w:b/>
+      <w:bCs/>
     </w:rPr>
   </w:style>
 </w:styles>

</xml_diff>